<commit_message>
Second update on this file
</commit_message>
<xml_diff>
--- a/Test.docx
+++ b/Test.docx
@@ -3,12 +3,6 @@
 <w:document xmlns:ve="http://schemas.openxmlformats.org/markup-compatibility/2006" xmlns:o="urn:schemas-microsoft-com:office:office" xmlns:r="http://schemas.openxmlformats.org/officeDocument/2006/relationships" xmlns:m="http://schemas.openxmlformats.org/officeDocument/2006/math" xmlns:v="urn:schemas-microsoft-com:vml" xmlns:wp="http://schemas.openxmlformats.org/drawingml/2006/wordprocessingDrawing" xmlns:w10="urn:schemas-microsoft-com:office:word" xmlns:w="http://schemas.openxmlformats.org/wordprocessingml/2006/main" xmlns:wne="http://schemas.microsoft.com/office/word/2006/wordml">
   <w:body>
     <w:p>
-      <w:pPr>
-        <w:rPr>
-          <w:sz w:val="32"/>
-          <w:szCs w:val="32"/>
-        </w:rPr>
-      </w:pPr>
       <w:r>
         <w:rPr>
           <w:highlight w:val="yellow"/>
@@ -23,6 +17,33 @@
         <w:t>git</w:t>
       </w:r>
       <w:proofErr w:type="spellEnd"/>
+      <w:r>
+        <w:rPr>
+          <w:noProof/>
+        </w:rPr>
+        <w:drawing>
+          <wp:inline distT="0" distB="0" distL="0" distR="0">
+            <wp:extent cx="5486400" cy="3200400"/>
+            <wp:effectExtent l="19050" t="0" r="19050" b="0"/>
+            <wp:docPr id="1" name="Chart 1"/>
+            <wp:cNvGraphicFramePr/>
+            <a:graphic xmlns:a="http://schemas.openxmlformats.org/drawingml/2006/main">
+              <a:graphicData uri="http://schemas.openxmlformats.org/drawingml/2006/chart">
+                <c:chart xmlns:c="http://schemas.openxmlformats.org/drawingml/2006/chart" xmlns:r="http://schemas.openxmlformats.org/officeDocument/2006/relationships" r:id="rId4"/>
+              </a:graphicData>
+            </a:graphic>
+          </wp:inline>
+        </w:drawing>
+      </w:r>
+    </w:p>
+    <w:p/>
+    <w:p>
+      <w:pPr>
+        <w:rPr>
+          <w:sz w:val="32"/>
+          <w:szCs w:val="32"/>
+        </w:rPr>
+      </w:pPr>
     </w:p>
     <w:sectPr>
       <w:pgSz w:w="12240" w:h="15840"/>
@@ -223,7 +244,254 @@
     <w:semiHidden/>
     <w:unhideWhenUsed/>
   </w:style>
+  <w:style w:type="paragraph" w:styleId="BalloonText">
+    <w:name w:val="Balloon Text"/>
+    <w:basedOn w:val="Normal"/>
+    <w:link w:val="BalloonTextChar"/>
+    <w:uiPriority w:val="99"/>
+    <w:semiHidden/>
+    <w:unhideWhenUsed/>
+    <w:rsid w:val="00F6375E"/>
+    <w:pPr>
+      <w:spacing w:after="0" w:line="240" w:lineRule="auto"/>
+    </w:pPr>
+    <w:rPr>
+      <w:rFonts w:ascii="Tahoma" w:hAnsi="Tahoma" w:cs="Tahoma"/>
+      <w:sz w:val="16"/>
+      <w:szCs w:val="16"/>
+    </w:rPr>
+  </w:style>
+  <w:style w:type="character" w:customStyle="1" w:styleId="BalloonTextChar">
+    <w:name w:val="Balloon Text Char"/>
+    <w:basedOn w:val="DefaultParagraphFont"/>
+    <w:link w:val="BalloonText"/>
+    <w:uiPriority w:val="99"/>
+    <w:semiHidden/>
+    <w:rsid w:val="00F6375E"/>
+    <w:rPr>
+      <w:rFonts w:ascii="Tahoma" w:hAnsi="Tahoma" w:cs="Tahoma"/>
+      <w:sz w:val="16"/>
+      <w:szCs w:val="16"/>
+    </w:rPr>
+  </w:style>
 </w:styles>
+</file>
+
+<file path=word/charts/chart1.xml><?xml version="1.0" encoding="utf-8"?>
+<c:chartSpace xmlns:c="http://schemas.openxmlformats.org/drawingml/2006/chart" xmlns:a="http://schemas.openxmlformats.org/drawingml/2006/main" xmlns:r="http://schemas.openxmlformats.org/officeDocument/2006/relationships">
+  <c:date1904 val="1"/>
+  <c:lang val="en-US"/>
+  <c:chart>
+    <c:plotArea>
+      <c:layout/>
+      <c:barChart>
+        <c:barDir val="col"/>
+        <c:grouping val="clustered"/>
+        <c:ser>
+          <c:idx val="0"/>
+          <c:order val="0"/>
+          <c:tx>
+            <c:strRef>
+              <c:f>Sheet1!$B$1</c:f>
+              <c:strCache>
+                <c:ptCount val="1"/>
+                <c:pt idx="0">
+                  <c:v>Series 1</c:v>
+                </c:pt>
+              </c:strCache>
+            </c:strRef>
+          </c:tx>
+          <c:cat>
+            <c:strRef>
+              <c:f>Sheet1!$A$2:$A$5</c:f>
+              <c:strCache>
+                <c:ptCount val="4"/>
+                <c:pt idx="0">
+                  <c:v>Category 1</c:v>
+                </c:pt>
+                <c:pt idx="1">
+                  <c:v>Category 2</c:v>
+                </c:pt>
+                <c:pt idx="2">
+                  <c:v>Category 3</c:v>
+                </c:pt>
+                <c:pt idx="3">
+                  <c:v>Category 4</c:v>
+                </c:pt>
+              </c:strCache>
+            </c:strRef>
+          </c:cat>
+          <c:val>
+            <c:numRef>
+              <c:f>Sheet1!$B$2:$B$5</c:f>
+              <c:numCache>
+                <c:formatCode>General</c:formatCode>
+                <c:ptCount val="4"/>
+                <c:pt idx="0">
+                  <c:v>4.3</c:v>
+                </c:pt>
+                <c:pt idx="1">
+                  <c:v>2.5</c:v>
+                </c:pt>
+                <c:pt idx="2">
+                  <c:v>3.5</c:v>
+                </c:pt>
+                <c:pt idx="3">
+                  <c:v>4.5</c:v>
+                </c:pt>
+              </c:numCache>
+            </c:numRef>
+          </c:val>
+        </c:ser>
+        <c:ser>
+          <c:idx val="1"/>
+          <c:order val="1"/>
+          <c:tx>
+            <c:strRef>
+              <c:f>Sheet1!$C$1</c:f>
+              <c:strCache>
+                <c:ptCount val="1"/>
+                <c:pt idx="0">
+                  <c:v>Series 2</c:v>
+                </c:pt>
+              </c:strCache>
+            </c:strRef>
+          </c:tx>
+          <c:cat>
+            <c:strRef>
+              <c:f>Sheet1!$A$2:$A$5</c:f>
+              <c:strCache>
+                <c:ptCount val="4"/>
+                <c:pt idx="0">
+                  <c:v>Category 1</c:v>
+                </c:pt>
+                <c:pt idx="1">
+                  <c:v>Category 2</c:v>
+                </c:pt>
+                <c:pt idx="2">
+                  <c:v>Category 3</c:v>
+                </c:pt>
+                <c:pt idx="3">
+                  <c:v>Category 4</c:v>
+                </c:pt>
+              </c:strCache>
+            </c:strRef>
+          </c:cat>
+          <c:val>
+            <c:numRef>
+              <c:f>Sheet1!$C$2:$C$5</c:f>
+              <c:numCache>
+                <c:formatCode>General</c:formatCode>
+                <c:ptCount val="4"/>
+                <c:pt idx="0">
+                  <c:v>2.4</c:v>
+                </c:pt>
+                <c:pt idx="1">
+                  <c:v>4.4000000000000004</c:v>
+                </c:pt>
+                <c:pt idx="2">
+                  <c:v>1.8</c:v>
+                </c:pt>
+                <c:pt idx="3">
+                  <c:v>2.8</c:v>
+                </c:pt>
+              </c:numCache>
+            </c:numRef>
+          </c:val>
+        </c:ser>
+        <c:ser>
+          <c:idx val="2"/>
+          <c:order val="2"/>
+          <c:tx>
+            <c:strRef>
+              <c:f>Sheet1!$D$1</c:f>
+              <c:strCache>
+                <c:ptCount val="1"/>
+                <c:pt idx="0">
+                  <c:v>Series 3</c:v>
+                </c:pt>
+              </c:strCache>
+            </c:strRef>
+          </c:tx>
+          <c:cat>
+            <c:strRef>
+              <c:f>Sheet1!$A$2:$A$5</c:f>
+              <c:strCache>
+                <c:ptCount val="4"/>
+                <c:pt idx="0">
+                  <c:v>Category 1</c:v>
+                </c:pt>
+                <c:pt idx="1">
+                  <c:v>Category 2</c:v>
+                </c:pt>
+                <c:pt idx="2">
+                  <c:v>Category 3</c:v>
+                </c:pt>
+                <c:pt idx="3">
+                  <c:v>Category 4</c:v>
+                </c:pt>
+              </c:strCache>
+            </c:strRef>
+          </c:cat>
+          <c:val>
+            <c:numRef>
+              <c:f>Sheet1!$D$2:$D$5</c:f>
+              <c:numCache>
+                <c:formatCode>General</c:formatCode>
+                <c:ptCount val="4"/>
+                <c:pt idx="0">
+                  <c:v>2</c:v>
+                </c:pt>
+                <c:pt idx="1">
+                  <c:v>2</c:v>
+                </c:pt>
+                <c:pt idx="2">
+                  <c:v>3</c:v>
+                </c:pt>
+                <c:pt idx="3">
+                  <c:v>5</c:v>
+                </c:pt>
+              </c:numCache>
+            </c:numRef>
+          </c:val>
+        </c:ser>
+        <c:axId val="105413248"/>
+        <c:axId val="141772672"/>
+      </c:barChart>
+      <c:catAx>
+        <c:axId val="105413248"/>
+        <c:scaling>
+          <c:orientation val="minMax"/>
+        </c:scaling>
+        <c:axPos val="b"/>
+        <c:tickLblPos val="nextTo"/>
+        <c:crossAx val="141772672"/>
+        <c:crosses val="autoZero"/>
+        <c:auto val="1"/>
+        <c:lblAlgn val="ctr"/>
+        <c:lblOffset val="100"/>
+      </c:catAx>
+      <c:valAx>
+        <c:axId val="141772672"/>
+        <c:scaling>
+          <c:orientation val="minMax"/>
+        </c:scaling>
+        <c:axPos val="l"/>
+        <c:majorGridlines/>
+        <c:numFmt formatCode="General" sourceLinked="1"/>
+        <c:tickLblPos val="nextTo"/>
+        <c:crossAx val="105413248"/>
+        <c:crosses val="autoZero"/>
+        <c:crossBetween val="between"/>
+      </c:valAx>
+    </c:plotArea>
+    <c:legend>
+      <c:legendPos val="r"/>
+    </c:legend>
+    <c:plotVisOnly val="1"/>
+  </c:chart>
+  <c:externalData r:id="rId1"/>
+</c:chartSpace>
 </file>
 
 <file path=word/theme/theme1.xml><?xml version="1.0" encoding="utf-8"?>

</xml_diff>